<commit_message>
Sprint 6 week 1 & 2 Logs
</commit_message>
<xml_diff>
--- a/Weekly Logs/Sprint 5 log/S5W1.docx
+++ b/Weekly Logs/Sprint 5 log/S5W1.docx
@@ -2118,8 +2118,664 @@
         </w:rPr>
       </w:pPr>
     </w:p>
+    <w:p>
+      <w:pPr>
+        <w:rPr>
+          <w:sz w:val="28"/>
+          <w:szCs w:val="28"/>
+          <w:lang w:val="en-IE"/>
+        </w:rPr>
+      </w:pPr>
+    </w:p>
+    <w:p>
+      <w:pPr>
+        <w:rPr>
+          <w:b/>
+          <w:sz w:val="28"/>
+          <w:szCs w:val="28"/>
+          <w:lang w:val="en-IE"/>
+        </w:rPr>
+      </w:pPr>
+    </w:p>
+    <w:p>
+      <w:pPr>
+        <w:rPr>
+          <w:b/>
+          <w:sz w:val="28"/>
+          <w:szCs w:val="28"/>
+          <w:lang w:val="en-IE"/>
+        </w:rPr>
+      </w:pPr>
+    </w:p>
+    <w:p>
+      <w:pPr>
+        <w:rPr>
+          <w:b/>
+          <w:sz w:val="28"/>
+          <w:szCs w:val="28"/>
+          <w:lang w:val="en-IE"/>
+        </w:rPr>
+      </w:pPr>
+    </w:p>
+    <w:p>
+      <w:pPr>
+        <w:rPr>
+          <w:b/>
+          <w:sz w:val="28"/>
+          <w:szCs w:val="28"/>
+          <w:lang w:val="en-IE"/>
+        </w:rPr>
+      </w:pPr>
+    </w:p>
+    <w:p>
+      <w:pPr>
+        <w:rPr>
+          <w:b/>
+          <w:sz w:val="28"/>
+          <w:szCs w:val="28"/>
+          <w:lang w:val="en-IE"/>
+        </w:rPr>
+      </w:pPr>
+    </w:p>
+    <w:p>
+      <w:pPr>
+        <w:rPr>
+          <w:b/>
+          <w:sz w:val="28"/>
+          <w:szCs w:val="28"/>
+          <w:lang w:val="en-IE"/>
+        </w:rPr>
+      </w:pPr>
+    </w:p>
+    <w:p>
+      <w:pPr>
+        <w:rPr>
+          <w:b/>
+          <w:sz w:val="28"/>
+          <w:szCs w:val="28"/>
+          <w:lang w:val="en-IE"/>
+        </w:rPr>
+      </w:pPr>
+    </w:p>
+    <w:p>
+      <w:pPr>
+        <w:rPr>
+          <w:b/>
+          <w:sz w:val="28"/>
+          <w:szCs w:val="28"/>
+          <w:lang w:val="en-IE"/>
+        </w:rPr>
+      </w:pPr>
+    </w:p>
+    <w:p>
+      <w:pPr>
+        <w:rPr>
+          <w:b/>
+          <w:sz w:val="28"/>
+          <w:szCs w:val="28"/>
+          <w:lang w:val="en-IE"/>
+        </w:rPr>
+      </w:pPr>
+    </w:p>
+    <w:p>
+      <w:pPr>
+        <w:rPr>
+          <w:b/>
+          <w:sz w:val="28"/>
+          <w:szCs w:val="28"/>
+          <w:lang w:val="en-IE"/>
+        </w:rPr>
+      </w:pPr>
+    </w:p>
+    <w:p>
+      <w:pPr>
+        <w:rPr>
+          <w:b/>
+          <w:sz w:val="28"/>
+          <w:szCs w:val="28"/>
+          <w:lang w:val="en-IE"/>
+        </w:rPr>
+      </w:pPr>
+    </w:p>
+    <w:p>
+      <w:pPr>
+        <w:rPr>
+          <w:b/>
+          <w:sz w:val="28"/>
+          <w:szCs w:val="28"/>
+          <w:lang w:val="en-IE"/>
+        </w:rPr>
+      </w:pPr>
+      <w:r>
+        <w:rPr>
+          <w:b/>
+          <w:sz w:val="28"/>
+          <w:szCs w:val="28"/>
+          <w:lang w:val="en-IE"/>
+        </w:rPr>
+        <w:lastRenderedPageBreak/>
+        <w:t>Screenshots progress:</w:t>
+      </w:r>
+    </w:p>
+    <w:p>
+      <w:pPr>
+        <w:rPr>
+          <w:b/>
+          <w:color w:val="FF0000"/>
+          <w:lang w:val="en-IE"/>
+        </w:rPr>
+      </w:pPr>
+      <w:r>
+        <w:rPr>
+          <w:b/>
+          <w:color w:val="FF0000"/>
+          <w:lang w:val="en-IE"/>
+        </w:rPr>
+        <w:t>Android client:</w:t>
+      </w:r>
+    </w:p>
+    <w:p>
+      <w:pPr>
+        <w:rPr>
+          <w:lang w:val="en-IE"/>
+        </w:rPr>
+      </w:pPr>
+      <w:r>
+        <w:rPr>
+          <w:b/>
+          <w:lang w:val="en-IE"/>
+        </w:rPr>
+        <w:t>Step 1:</w:t>
+      </w:r>
+      <w:r>
+        <w:rPr>
+          <w:lang w:val="en-IE"/>
+        </w:rPr>
+        <w:t xml:space="preserve"> </w:t>
+      </w:r>
+      <w:r>
+        <w:rPr>
+          <w:lang w:val="en-IE"/>
+        </w:rPr>
+        <w:t>SQLite</w:t>
+      </w:r>
+      <w:r>
+        <w:rPr>
+          <w:lang w:val="en-IE"/>
+        </w:rPr>
+        <w:t xml:space="preserve"> database holding arguments and displaying it on 2nd Activity.</w:t>
+      </w:r>
+    </w:p>
+    <w:p>
+      <w:pPr>
+        <w:rPr>
+          <w:b/>
+          <w:lang w:val="en-IE"/>
+        </w:rPr>
+      </w:pPr>
+      <w:r>
+        <w:rPr>
+          <w:b/>
+          <w:noProof/>
+        </w:rPr>
+        <w:drawing>
+          <wp:inline distT="0" distB="0" distL="0" distR="0">
+            <wp:extent cx="3857625" cy="6913469"/>
+            <wp:effectExtent l="19050" t="0" r="9525" b="0"/>
+            <wp:docPr id="7" name="Picture 1" descr="C:\year 5\Project Year 5 Documentation\Weekly screenshots\Sprint 5\wk1\Android1.PNG"/>
+            <wp:cNvGraphicFramePr>
+              <a:graphicFrameLocks xmlns:a="http://schemas.openxmlformats.org/drawingml/2006/main" noChangeAspect="1"/>
+            </wp:cNvGraphicFramePr>
+            <a:graphic xmlns:a="http://schemas.openxmlformats.org/drawingml/2006/main">
+              <a:graphicData uri="http://schemas.openxmlformats.org/drawingml/2006/picture">
+                <pic:pic xmlns:pic="http://schemas.openxmlformats.org/drawingml/2006/picture">
+                  <pic:nvPicPr>
+                    <pic:cNvPr id="0" name="Picture 1" descr="C:\year 5\Project Year 5 Documentation\Weekly screenshots\Sprint 5\wk1\Android1.PNG"/>
+                    <pic:cNvPicPr>
+                      <a:picLocks noChangeAspect="1" noChangeArrowheads="1"/>
+                    </pic:cNvPicPr>
+                  </pic:nvPicPr>
+                  <pic:blipFill>
+                    <a:blip r:embed="rId22"/>
+                    <a:srcRect/>
+                    <a:stretch>
+                      <a:fillRect/>
+                    </a:stretch>
+                  </pic:blipFill>
+                  <pic:spPr bwMode="auto">
+                    <a:xfrm>
+                      <a:off x="0" y="0"/>
+                      <a:ext cx="3858196" cy="6914492"/>
+                    </a:xfrm>
+                    <a:prstGeom prst="rect">
+                      <a:avLst/>
+                    </a:prstGeom>
+                    <a:noFill/>
+                    <a:ln w="9525">
+                      <a:noFill/>
+                      <a:miter lim="800000"/>
+                      <a:headEnd/>
+                      <a:tailEnd/>
+                    </a:ln>
+                  </pic:spPr>
+                </pic:pic>
+              </a:graphicData>
+            </a:graphic>
+          </wp:inline>
+        </w:drawing>
+      </w:r>
+    </w:p>
+    <w:p>
+      <w:pPr>
+        <w:rPr>
+          <w:b/>
+          <w:lang w:val="en-IE"/>
+        </w:rPr>
+      </w:pPr>
+      <w:r>
+        <w:rPr>
+          <w:b/>
+          <w:lang w:val="en-IE"/>
+        </w:rPr>
+        <w:lastRenderedPageBreak/>
+        <w:t xml:space="preserve">Step </w:t>
+      </w:r>
+      <w:r>
+        <w:rPr>
+          <w:b/>
+          <w:lang w:val="en-IE"/>
+        </w:rPr>
+        <w:t>2</w:t>
+      </w:r>
+      <w:r>
+        <w:rPr>
+          <w:b/>
+          <w:lang w:val="en-IE"/>
+        </w:rPr>
+        <w:t>:</w:t>
+      </w:r>
+      <w:r>
+        <w:rPr>
+          <w:b/>
+          <w:lang w:val="en-IE"/>
+        </w:rPr>
+        <w:t xml:space="preserve"> </w:t>
+      </w:r>
+      <w:r>
+        <w:rPr>
+          <w:lang w:val="en-IE"/>
+        </w:rPr>
+        <w:t>Read values from SQLite database and put them in a ListView to show the user.</w:t>
+      </w:r>
+    </w:p>
+    <w:p>
+      <w:pPr>
+        <w:rPr>
+          <w:b/>
+          <w:lang w:val="en-IE"/>
+        </w:rPr>
+      </w:pPr>
+      <w:r>
+        <w:rPr>
+          <w:b/>
+          <w:noProof/>
+        </w:rPr>
+        <w:drawing>
+          <wp:inline distT="0" distB="0" distL="0" distR="0">
+            <wp:extent cx="3724275" cy="7158347"/>
+            <wp:effectExtent l="19050" t="0" r="9525" b="0"/>
+            <wp:docPr id="11" name="Picture 4" descr="C:\year 5\Project Year 5 Documentation\Weekly screenshots\Sprint 5\wk1\android2.PNG"/>
+            <wp:cNvGraphicFramePr>
+              <a:graphicFrameLocks xmlns:a="http://schemas.openxmlformats.org/drawingml/2006/main" noChangeAspect="1"/>
+            </wp:cNvGraphicFramePr>
+            <a:graphic xmlns:a="http://schemas.openxmlformats.org/drawingml/2006/main">
+              <a:graphicData uri="http://schemas.openxmlformats.org/drawingml/2006/picture">
+                <pic:pic xmlns:pic="http://schemas.openxmlformats.org/drawingml/2006/picture">
+                  <pic:nvPicPr>
+                    <pic:cNvPr id="0" name="Picture 4" descr="C:\year 5\Project Year 5 Documentation\Weekly screenshots\Sprint 5\wk1\android2.PNG"/>
+                    <pic:cNvPicPr>
+                      <a:picLocks noChangeAspect="1" noChangeArrowheads="1"/>
+                    </pic:cNvPicPr>
+                  </pic:nvPicPr>
+                  <pic:blipFill>
+                    <a:blip r:embed="rId23"/>
+                    <a:srcRect/>
+                    <a:stretch>
+                      <a:fillRect/>
+                    </a:stretch>
+                  </pic:blipFill>
+                  <pic:spPr bwMode="auto">
+                    <a:xfrm>
+                      <a:off x="0" y="0"/>
+                      <a:ext cx="3724275" cy="7158347"/>
+                    </a:xfrm>
+                    <a:prstGeom prst="rect">
+                      <a:avLst/>
+                    </a:prstGeom>
+                    <a:noFill/>
+                    <a:ln w="9525">
+                      <a:noFill/>
+                      <a:miter lim="800000"/>
+                      <a:headEnd/>
+                      <a:tailEnd/>
+                    </a:ln>
+                  </pic:spPr>
+                </pic:pic>
+              </a:graphicData>
+            </a:graphic>
+          </wp:inline>
+        </w:drawing>
+      </w:r>
+    </w:p>
+    <w:p>
+      <w:pPr>
+        <w:rPr>
+          <w:lang w:val="en-IE"/>
+        </w:rPr>
+      </w:pPr>
+    </w:p>
+    <w:p>
+      <w:pPr>
+        <w:tabs>
+          <w:tab w:val="left" w:pos="2040"/>
+        </w:tabs>
+        <w:rPr>
+          <w:lang w:val="en-IE"/>
+        </w:rPr>
+      </w:pPr>
+      <w:r>
+        <w:rPr>
+          <w:lang w:val="en-IE"/>
+        </w:rPr>
+        <w:tab/>
+      </w:r>
+    </w:p>
+    <w:p>
+      <w:pPr>
+        <w:tabs>
+          <w:tab w:val="left" w:pos="2040"/>
+        </w:tabs>
+        <w:rPr>
+          <w:lang w:val="en-IE"/>
+        </w:rPr>
+      </w:pPr>
+      <w:r>
+        <w:rPr>
+          <w:b/>
+          <w:lang w:val="en-IE"/>
+        </w:rPr>
+        <w:lastRenderedPageBreak/>
+        <w:t xml:space="preserve">Step </w:t>
+      </w:r>
+      <w:r>
+        <w:rPr>
+          <w:b/>
+          <w:lang w:val="en-IE"/>
+        </w:rPr>
+        <w:t>3</w:t>
+      </w:r>
+      <w:r>
+        <w:rPr>
+          <w:b/>
+          <w:lang w:val="en-IE"/>
+        </w:rPr>
+        <w:t>:</w:t>
+      </w:r>
+      <w:r>
+        <w:rPr>
+          <w:b/>
+          <w:lang w:val="en-IE"/>
+        </w:rPr>
+        <w:t xml:space="preserve"> </w:t>
+      </w:r>
+      <w:r>
+        <w:rPr>
+          <w:lang w:val="en-IE"/>
+        </w:rPr>
+        <w:t>After the user selects a song from the list, return selection back to main activity for sending to the FX GUI.</w:t>
+      </w:r>
+    </w:p>
+    <w:p>
+      <w:pPr>
+        <w:rPr>
+          <w:b/>
+          <w:lang w:val="en-IE"/>
+        </w:rPr>
+      </w:pPr>
+      <w:r>
+        <w:rPr>
+          <w:b/>
+          <w:noProof/>
+        </w:rPr>
+        <w:drawing>
+          <wp:inline distT="0" distB="0" distL="0" distR="0">
+            <wp:extent cx="3705225" cy="6874755"/>
+            <wp:effectExtent l="19050" t="0" r="9525" b="0"/>
+            <wp:docPr id="8" name="Picture 2" descr="C:\year 5\Project Year 5 Documentation\Weekly screenshots\Sprint 5\wk1\android3.PNG"/>
+            <wp:cNvGraphicFramePr>
+              <a:graphicFrameLocks xmlns:a="http://schemas.openxmlformats.org/drawingml/2006/main" noChangeAspect="1"/>
+            </wp:cNvGraphicFramePr>
+            <a:graphic xmlns:a="http://schemas.openxmlformats.org/drawingml/2006/main">
+              <a:graphicData uri="http://schemas.openxmlformats.org/drawingml/2006/picture">
+                <pic:pic xmlns:pic="http://schemas.openxmlformats.org/drawingml/2006/picture">
+                  <pic:nvPicPr>
+                    <pic:cNvPr id="0" name="Picture 2" descr="C:\year 5\Project Year 5 Documentation\Weekly screenshots\Sprint 5\wk1\android3.PNG"/>
+                    <pic:cNvPicPr>
+                      <a:picLocks noChangeAspect="1" noChangeArrowheads="1"/>
+                    </pic:cNvPicPr>
+                  </pic:nvPicPr>
+                  <pic:blipFill>
+                    <a:blip r:embed="rId24"/>
+                    <a:srcRect/>
+                    <a:stretch>
+                      <a:fillRect/>
+                    </a:stretch>
+                  </pic:blipFill>
+                  <pic:spPr bwMode="auto">
+                    <a:xfrm>
+                      <a:off x="0" y="0"/>
+                      <a:ext cx="3705225" cy="6874755"/>
+                    </a:xfrm>
+                    <a:prstGeom prst="rect">
+                      <a:avLst/>
+                    </a:prstGeom>
+                    <a:noFill/>
+                    <a:ln w="9525">
+                      <a:noFill/>
+                      <a:miter lim="800000"/>
+                      <a:headEnd/>
+                      <a:tailEnd/>
+                    </a:ln>
+                  </pic:spPr>
+                </pic:pic>
+              </a:graphicData>
+            </a:graphic>
+          </wp:inline>
+        </w:drawing>
+      </w:r>
+    </w:p>
+    <w:p>
+      <w:pPr>
+        <w:rPr>
+          <w:b/>
+          <w:lang w:val="en-IE"/>
+        </w:rPr>
+      </w:pPr>
+    </w:p>
+    <w:p>
+      <w:pPr>
+        <w:rPr>
+          <w:b/>
+          <w:lang w:val="en-IE"/>
+        </w:rPr>
+      </w:pPr>
+    </w:p>
+    <w:p>
+      <w:pPr>
+        <w:rPr>
+          <w:b/>
+          <w:color w:val="E36C0A" w:themeColor="accent6" w:themeShade="BF"/>
+          <w:lang w:val="en-IE"/>
+        </w:rPr>
+      </w:pPr>
+      <w:r>
+        <w:rPr>
+          <w:b/>
+          <w:color w:val="E36C0A" w:themeColor="accent6" w:themeShade="BF"/>
+          <w:lang w:val="en-IE"/>
+        </w:rPr>
+        <w:lastRenderedPageBreak/>
+        <w:t>FX GUI:</w:t>
+      </w:r>
+    </w:p>
+    <w:p>
+      <w:pPr>
+        <w:rPr>
+          <w:color w:val="000000" w:themeColor="text1"/>
+          <w:lang w:val="en-IE"/>
+        </w:rPr>
+      </w:pPr>
+      <w:r>
+        <w:rPr>
+          <w:color w:val="000000" w:themeColor="text1"/>
+          <w:lang w:val="en-IE"/>
+        </w:rPr>
+        <w:t xml:space="preserve">FX </w:t>
+      </w:r>
+      <w:r>
+        <w:rPr>
+          <w:color w:val="000000" w:themeColor="text1"/>
+          <w:lang w:val="en-IE"/>
+        </w:rPr>
+        <w:t xml:space="preserve">GUI being updated </w:t>
+      </w:r>
+      <w:r>
+        <w:rPr>
+          <w:color w:val="000000" w:themeColor="text1"/>
+          <w:lang w:val="en-IE"/>
+        </w:rPr>
+        <w:t xml:space="preserve">(using animation timer) </w:t>
+      </w:r>
+      <w:r>
+        <w:rPr>
+          <w:color w:val="000000" w:themeColor="text1"/>
+          <w:lang w:val="en-IE"/>
+        </w:rPr>
+        <w:t>as soon as message from A</w:t>
+      </w:r>
+      <w:r>
+        <w:rPr>
+          <w:color w:val="000000" w:themeColor="text1"/>
+          <w:lang w:val="en-IE"/>
+        </w:rPr>
+        <w:t>n</w:t>
+      </w:r>
+      <w:r>
+        <w:rPr>
+          <w:color w:val="000000" w:themeColor="text1"/>
+          <w:lang w:val="en-IE"/>
+        </w:rPr>
+        <w:t>droid client arrives as</w:t>
+      </w:r>
+      <w:r>
+        <w:rPr>
+          <w:color w:val="000000" w:themeColor="text1"/>
+          <w:lang w:val="en-IE"/>
+        </w:rPr>
+        <w:t xml:space="preserve"> </w:t>
+      </w:r>
+      <w:r>
+        <w:rPr>
+          <w:color w:val="000000" w:themeColor="text1"/>
+          <w:lang w:val="en-IE"/>
+        </w:rPr>
+        <w:t>well as being able to echo back messages without any problems.</w:t>
+      </w:r>
+    </w:p>
+    <w:p>
+      <w:pPr>
+        <w:rPr>
+          <w:color w:val="000000" w:themeColor="text1"/>
+          <w:lang w:val="en-IE"/>
+        </w:rPr>
+      </w:pPr>
+      <w:r>
+        <w:rPr>
+          <w:color w:val="000000" w:themeColor="text1"/>
+          <w:lang w:val="en-IE"/>
+        </w:rPr>
+        <w:t>Messages appear under song Rquests:</w:t>
+      </w:r>
+    </w:p>
+    <w:p>
+      <w:pPr>
+        <w:rPr>
+          <w:color w:val="000000" w:themeColor="text1"/>
+          <w:lang w:val="en-IE"/>
+        </w:rPr>
+      </w:pPr>
+      <w:r>
+        <w:rPr>
+          <w:noProof/>
+          <w:color w:val="000000" w:themeColor="text1"/>
+        </w:rPr>
+        <w:drawing>
+          <wp:inline distT="0" distB="0" distL="0" distR="0">
+            <wp:extent cx="6512228" cy="4676775"/>
+            <wp:effectExtent l="19050" t="0" r="2872" b="0"/>
+            <wp:docPr id="12" name="Picture 5" descr="C:\year 5\Project Year 5 Documentation\Weekly screenshots\Sprint 5\wk1\guistring.PNG"/>
+            <wp:cNvGraphicFramePr>
+              <a:graphicFrameLocks xmlns:a="http://schemas.openxmlformats.org/drawingml/2006/main" noChangeAspect="1"/>
+            </wp:cNvGraphicFramePr>
+            <a:graphic xmlns:a="http://schemas.openxmlformats.org/drawingml/2006/main">
+              <a:graphicData uri="http://schemas.openxmlformats.org/drawingml/2006/picture">
+                <pic:pic xmlns:pic="http://schemas.openxmlformats.org/drawingml/2006/picture">
+                  <pic:nvPicPr>
+                    <pic:cNvPr id="0" name="Picture 5" descr="C:\year 5\Project Year 5 Documentation\Weekly screenshots\Sprint 5\wk1\guistring.PNG"/>
+                    <pic:cNvPicPr>
+                      <a:picLocks noChangeAspect="1" noChangeArrowheads="1"/>
+                    </pic:cNvPicPr>
+                  </pic:nvPicPr>
+                  <pic:blipFill>
+                    <a:blip r:embed="rId25"/>
+                    <a:srcRect/>
+                    <a:stretch>
+                      <a:fillRect/>
+                    </a:stretch>
+                  </pic:blipFill>
+                  <pic:spPr bwMode="auto">
+                    <a:xfrm>
+                      <a:off x="0" y="0"/>
+                      <a:ext cx="6512228" cy="4676775"/>
+                    </a:xfrm>
+                    <a:prstGeom prst="rect">
+                      <a:avLst/>
+                    </a:prstGeom>
+                    <a:noFill/>
+                    <a:ln w="9525">
+                      <a:noFill/>
+                      <a:miter lim="800000"/>
+                      <a:headEnd/>
+                      <a:tailEnd/>
+                    </a:ln>
+                  </pic:spPr>
+                </pic:pic>
+              </a:graphicData>
+            </a:graphic>
+          </wp:inline>
+        </w:drawing>
+      </w:r>
+    </w:p>
+    <w:p>
+      <w:pPr>
+        <w:rPr>
+          <w:b/>
+          <w:lang w:val="en-IE"/>
+        </w:rPr>
+      </w:pPr>
+    </w:p>
     <w:sectPr>
-      <w:footerReference w:type="default" r:id="rId22"/>
+      <w:footerReference w:type="default" r:id="rId26"/>
       <w:pgSz w:w="12240" w:h="15840"/>
       <w:pgMar w:top="1440" w:right="1440" w:bottom="1440" w:left="709" w:header="708" w:footer="708" w:gutter="0"/>
       <w:cols w:space="708"/>

</xml_diff>